<commit_message>
Cambios en la BBDD y estructura proyecto
Se realizan modificaciones en el modelo de la BBDD y se añade el campo num_habitaciones a la tabla tipo_habitacion. Se cambia la estructura del proyecto para guardar modelos, backups, etc.
</commit_message>
<xml_diff>
--- a/PROYECTO FIN CURSO/Proyecto/Proyecto Fin Ciclo DAM.docx
+++ b/PROYECTO FIN CURSO/Proyecto/Proyecto Fin Ciclo DAM.docx
@@ -1,6 +1,6 @@
 
 <file path=word/document.xml><?xml version="1.0" encoding="utf-8"?>
-<w:document xmlns:wpc="http://schemas.microsoft.com/office/word/2010/wordprocessingCanvas" xmlns:cx="http://schemas.microsoft.com/office/drawing/2014/chartex" xmlns:cx1="http://schemas.microsoft.com/office/drawing/2015/9/8/chartex" xmlns:cx2="http://schemas.microsoft.com/office/drawing/2015/10/21/chartex" xmlns:cx3="http://schemas.microsoft.com/office/drawing/2016/5/9/chartex" xmlns:cx4="http://schemas.microsoft.com/office/drawing/2016/5/10/chartex" xmlns:cx5="http://schemas.microsoft.com/office/drawing/2016/5/11/chartex" xmlns:cx6="http://schemas.microsoft.com/office/drawing/2016/5/12/chartex" xmlns:cx7="http://schemas.microsoft.com/office/drawing/2016/5/13/chartex" xmlns:cx8="http://schemas.microsoft.com/office/drawing/2016/5/14/chartex" xmlns:mc="http://schemas.openxmlformats.org/markup-compatibility/2006" xmlns:o="urn:schemas-microsoft-com:office:office" xmlns:r="http://schemas.openxmlformats.org/officeDocument/2006/relationships" xmlns:m="http://schemas.openxmlformats.org/officeDocument/2006/math" xmlns:v="urn:schemas-microsoft-com:vml" xmlns:wp14="http://schemas.microsoft.com/office/word/2010/wordprocessingDrawing" xmlns:wp="http://schemas.openxmlformats.org/drawingml/2006/wordprocessingDrawing" xmlns:w10="urn:schemas-microsoft-com:office:word" xmlns:w="http://schemas.openxmlformats.org/wordprocessingml/2006/main" xmlns:w14="http://schemas.microsoft.com/office/word/2010/wordml" xmlns:w15="http://schemas.microsoft.com/office/word/2012/wordml" xmlns:w16se="http://schemas.microsoft.com/office/word/2015/wordml/symex" xmlns:wpg="http://schemas.microsoft.com/office/word/2010/wordprocessingGroup" xmlns:wpi="http://schemas.microsoft.com/office/word/2010/wordprocessingInk" xmlns:wne="http://schemas.microsoft.com/office/word/2006/wordml" xmlns:wps="http://schemas.microsoft.com/office/word/2010/wordprocessingShape" mc:Ignorable="w14 w15 w16se wp14">
+<w:document xmlns:wpc="http://schemas.microsoft.com/office/word/2010/wordprocessingCanvas" xmlns:cx="http://schemas.microsoft.com/office/drawing/2014/chartex" xmlns:mc="http://schemas.openxmlformats.org/markup-compatibility/2006" xmlns:o="urn:schemas-microsoft-com:office:office" xmlns:r="http://schemas.openxmlformats.org/officeDocument/2006/relationships" xmlns:m="http://schemas.openxmlformats.org/officeDocument/2006/math" xmlns:v="urn:schemas-microsoft-com:vml" xmlns:wp14="http://schemas.microsoft.com/office/word/2010/wordprocessingDrawing" xmlns:wp="http://schemas.openxmlformats.org/drawingml/2006/wordprocessingDrawing" xmlns:w10="urn:schemas-microsoft-com:office:word" xmlns:w="http://schemas.openxmlformats.org/wordprocessingml/2006/main" xmlns:w14="http://schemas.microsoft.com/office/word/2010/wordml" xmlns:w15="http://schemas.microsoft.com/office/word/2012/wordml" xmlns:w16se="http://schemas.microsoft.com/office/word/2015/wordml/symex" xmlns:wpg="http://schemas.microsoft.com/office/word/2010/wordprocessingGroup" xmlns:wpi="http://schemas.microsoft.com/office/word/2010/wordprocessingInk" xmlns:wne="http://schemas.microsoft.com/office/word/2006/wordml" xmlns:wps="http://schemas.microsoft.com/office/word/2010/wordprocessingShape" mc:Ignorable="w14 w15 w16se wp14">
   <w:body>
     <w:sdt>
       <w:sdtPr>
@@ -28,7 +28,7 @@
             <w:tag w:val=""/>
             <w:id w:val="400952559"/>
             <w:dataBinding w:prefixMappings="xmlns:ns0='http://schemas.microsoft.com/office/2006/coverPageProps' " w:xpath="/ns0:CoverPageProperties[1]/ns0:PublishDate[1]" w:storeItemID="{55AF091B-3C7A-41E3-B477-F2FDAA23CFDA}"/>
-            <w:date w:fullDate="2018-03-13T00:00:00Z">
+            <w:date w:fullDate="2018-03-21T00:00:00Z">
               <w:dateFormat w:val="d 'de' MMMM 'de' yyyy"/>
               <w:lid w:val="es-ES"/>
               <w:storeMappedDataAs w:val="dateTime"/>
@@ -55,7 +55,7 @@
                   <w:sz w:val="40"/>
                   <w:szCs w:val="40"/>
                 </w:rPr>
-                <w:t>13 de marzo de 2018</w:t>
+                <w:t>21 de marzo de 2018</w:t>
               </w:r>
             </w:p>
           </w:sdtContent>
@@ -77,10 +77,68 @@
               <w:noProof/>
               <w:lang w:eastAsia="es-ES"/>
             </w:rPr>
+            <w:drawing>
+              <wp:anchor distT="0" distB="0" distL="114300" distR="114300" simplePos="0" relativeHeight="251665408" behindDoc="1" locked="0" layoutInCell="1" allowOverlap="1">
+                <wp:simplePos x="0" y="0"/>
+                <wp:positionH relativeFrom="margin">
+                  <wp:posOffset>1440180</wp:posOffset>
+                </wp:positionH>
+                <wp:positionV relativeFrom="paragraph">
+                  <wp:posOffset>768985</wp:posOffset>
+                </wp:positionV>
+                <wp:extent cx="2519680" cy="2519680"/>
+                <wp:effectExtent l="0" t="0" r="0" b="0"/>
+                <wp:wrapNone/>
+                <wp:docPr id="6" name="Imagen 6" descr="C:\Users\Portatil\Desktop\Google Drive\1 - Colegio - Trabajo compartido\2 - Registros y plantillas\20 - Comunes\Manual de Estilo\Tamaños Logotipo .png\Nivel2_Vertical\10cm.png"/>
+                <wp:cNvGraphicFramePr/>
+                <a:graphic xmlns:a="http://schemas.openxmlformats.org/drawingml/2006/main">
+                  <a:graphicData uri="http://schemas.openxmlformats.org/drawingml/2006/picture">
+                    <pic:pic xmlns:pic="http://schemas.openxmlformats.org/drawingml/2006/picture">
+                      <pic:nvPicPr>
+                        <pic:cNvPr id="6" name="Imagen 6" descr="C:\Users\Portatil\Desktop\Google Drive\1 - Colegio - Trabajo compartido\2 - Registros y plantillas\20 - Comunes\Manual de Estilo\Tamaños Logotipo .png\Nivel2_Vertical\10cm.png"/>
+                        <pic:cNvPicPr/>
+                      </pic:nvPicPr>
+                      <pic:blipFill>
+                        <a:blip r:embed="rId9" cstate="print">
+                          <a:extLst>
+                            <a:ext uri="{28A0092B-C50C-407E-A947-70E740481C1C}">
+                              <a14:useLocalDpi xmlns:a14="http://schemas.microsoft.com/office/drawing/2010/main" val="0"/>
+                            </a:ext>
+                          </a:extLst>
+                        </a:blip>
+                        <a:srcRect/>
+                        <a:stretch>
+                          <a:fillRect/>
+                        </a:stretch>
+                      </pic:blipFill>
+                      <pic:spPr bwMode="auto">
+                        <a:xfrm>
+                          <a:off x="0" y="0"/>
+                          <a:ext cx="2519680" cy="2519680"/>
+                        </a:xfrm>
+                        <a:prstGeom prst="rect">
+                          <a:avLst/>
+                        </a:prstGeom>
+                        <a:noFill/>
+                        <a:ln>
+                          <a:noFill/>
+                        </a:ln>
+                      </pic:spPr>
+                    </pic:pic>
+                  </a:graphicData>
+                </a:graphic>
+              </wp:anchor>
+            </w:drawing>
+          </w:r>
+          <w:r>
+            <w:rPr>
+              <w:noProof/>
+              <w:lang w:eastAsia="es-ES"/>
+            </w:rPr>
             <mc:AlternateContent>
               <mc:Choice Requires="wps">
                 <w:drawing>
-                  <wp:anchor distT="0" distB="0" distL="114300" distR="114300" simplePos="0" relativeHeight="251664384" behindDoc="0" locked="0" layoutInCell="1" allowOverlap="1" wp14:anchorId="42A447E3" wp14:editId="3366A6AF">
+                  <wp:anchor distT="0" distB="0" distL="114300" distR="114300" simplePos="0" relativeHeight="251664384" behindDoc="0" locked="0" layoutInCell="1" allowOverlap="1" wp14:anchorId="6AFB1AFE" wp14:editId="3E4763C1">
                     <wp:simplePos x="0" y="0"/>
                     <mc:AlternateContent>
                       <mc:Choice Requires="wp14">
@@ -177,7 +235,7 @@
                   </wp:anchor>
                 </w:drawing>
               </mc:Choice>
-              <mc:Fallback>
+              <mc:Fallback xmlns:cx1="http://schemas.microsoft.com/office/drawing/2015/9/8/chartex" xmlns:cx2="http://schemas.microsoft.com/office/drawing/2015/10/21/chartex" xmlns:cx3="http://schemas.microsoft.com/office/drawing/2016/5/9/chartex" xmlns:cx4="http://schemas.microsoft.com/office/drawing/2016/5/10/chartex" xmlns:cx5="http://schemas.microsoft.com/office/drawing/2016/5/11/chartex" xmlns:cx6="http://schemas.microsoft.com/office/drawing/2016/5/12/chartex" xmlns:cx7="http://schemas.microsoft.com/office/drawing/2016/5/13/chartex" xmlns:cx8="http://schemas.microsoft.com/office/drawing/2016/5/14/chartex">
                 <w:pict>
                   <v:shapetype w14:anchorId="42A447E3" id="_x0000_t202" coordsize="21600,21600" o:spt="202" path="m,l,21600r21600,l21600,xe">
                     <v:stroke joinstyle="miter"/>
@@ -214,7 +272,7 @@
             <mc:AlternateContent>
               <mc:Choice Requires="wps">
                 <w:drawing>
-                  <wp:anchor distT="0" distB="0" distL="114300" distR="114300" simplePos="0" relativeHeight="251663360" behindDoc="0" locked="0" layoutInCell="1" allowOverlap="1" wp14:anchorId="04154B8A" wp14:editId="3FFF96F1">
+                  <wp:anchor distT="0" distB="0" distL="114300" distR="114300" simplePos="0" relativeHeight="251663360" behindDoc="0" locked="0" layoutInCell="1" allowOverlap="1" wp14:anchorId="53CAC917" wp14:editId="2591595D">
                     <wp:simplePos x="0" y="0"/>
                     <mc:AlternateContent>
                       <mc:Choice Requires="wp14">
@@ -413,7 +471,7 @@
                   </wp:anchor>
                 </w:drawing>
               </mc:Choice>
-              <mc:Fallback>
+              <mc:Fallback xmlns:cx1="http://schemas.microsoft.com/office/drawing/2015/9/8/chartex" xmlns:cx2="http://schemas.microsoft.com/office/drawing/2015/10/21/chartex" xmlns:cx3="http://schemas.microsoft.com/office/drawing/2016/5/9/chartex" xmlns:cx4="http://schemas.microsoft.com/office/drawing/2016/5/10/chartex" xmlns:cx5="http://schemas.microsoft.com/office/drawing/2016/5/11/chartex" xmlns:cx6="http://schemas.microsoft.com/office/drawing/2016/5/12/chartex" xmlns:cx7="http://schemas.microsoft.com/office/drawing/2016/5/13/chartex" xmlns:cx8="http://schemas.microsoft.com/office/drawing/2016/5/14/chartex">
                 <w:pict>
                   <v:shape w14:anchorId="04154B8A" id="Cuadro de texto 112" o:spid="_x0000_s1027" type="#_x0000_t202" style="position:absolute;margin-left:0;margin-top:0;width:453pt;height:51.4pt;z-index:251663360;visibility:visible;mso-wrap-style:square;mso-width-percent:734;mso-height-percent:80;mso-left-percent:150;mso-top-percent:837;mso-wrap-distance-left:9pt;mso-wrap-distance-top:0;mso-wrap-distance-right:9pt;mso-wrap-distance-bottom:0;mso-position-horizontal-relative:page;mso-position-vertical-relative:page;mso-width-percent:734;mso-height-percent:80;mso-left-percent:150;mso-top-percent:837;mso-width-relative:page;mso-height-relative:page;v-text-anchor:bottom" o:gfxdata="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" filled="f" stroked="f" strokeweight=".5pt">
                     <v:textbox inset="0,0,0,0">
@@ -548,7 +606,7 @@
             <mc:AlternateContent>
               <mc:Choice Requires="wps">
                 <w:drawing>
-                  <wp:anchor distT="0" distB="0" distL="114300" distR="114300" simplePos="0" relativeHeight="251662336" behindDoc="0" locked="0" layoutInCell="1" allowOverlap="1" wp14:anchorId="4B4E8307" wp14:editId="1E057777">
+                  <wp:anchor distT="0" distB="0" distL="114300" distR="114300" simplePos="0" relativeHeight="251662336" behindDoc="0" locked="0" layoutInCell="1" allowOverlap="1" wp14:anchorId="541E0EBD" wp14:editId="20284D37">
                     <wp:simplePos x="0" y="0"/>
                     <mc:AlternateContent>
                       <mc:Choice Requires="wp14">
@@ -720,7 +778,7 @@
                   </wp:anchor>
                 </w:drawing>
               </mc:Choice>
-              <mc:Fallback>
+              <mc:Fallback xmlns:cx1="http://schemas.microsoft.com/office/drawing/2015/9/8/chartex" xmlns:cx2="http://schemas.microsoft.com/office/drawing/2015/10/21/chartex" xmlns:cx3="http://schemas.microsoft.com/office/drawing/2016/5/9/chartex" xmlns:cx4="http://schemas.microsoft.com/office/drawing/2016/5/10/chartex" xmlns:cx5="http://schemas.microsoft.com/office/drawing/2016/5/11/chartex" xmlns:cx6="http://schemas.microsoft.com/office/drawing/2016/5/12/chartex" xmlns:cx7="http://schemas.microsoft.com/office/drawing/2016/5/13/chartex" xmlns:cx8="http://schemas.microsoft.com/office/drawing/2016/5/14/chartex">
                 <w:pict>
                   <v:shape w14:anchorId="4B4E8307" id="Cuadro de texto 113" o:spid="_x0000_s1028" type="#_x0000_t202" style="position:absolute;margin-left:0;margin-top:0;width:453pt;height:41.4pt;z-index:251662336;visibility:visible;mso-wrap-style:square;mso-width-percent:734;mso-height-percent:363;mso-left-percent:150;mso-top-percent:455;mso-wrap-distance-left:9pt;mso-wrap-distance-top:0;mso-wrap-distance-right:9pt;mso-wrap-distance-bottom:0;mso-position-horizontal-relative:page;mso-position-vertical-relative:page;mso-width-percent:734;mso-height-percent:363;mso-left-percent:150;mso-top-percent:455;mso-width-relative:page;mso-height-relative:page;v-text-anchor:bottom" o:gfxdata="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" filled="f" stroked="f" strokeweight=".5pt">
                     <v:textbox inset="0,0,0,0">
@@ -828,7 +886,7 @@
             <mc:AlternateContent>
               <mc:Choice Requires="wpg">
                 <w:drawing>
-                  <wp:anchor distT="0" distB="0" distL="114300" distR="114300" simplePos="0" relativeHeight="251661312" behindDoc="0" locked="0" layoutInCell="1" allowOverlap="1" wp14:anchorId="52C4D47D" wp14:editId="6418AB74">
+                  <wp:anchor distT="0" distB="0" distL="114300" distR="114300" simplePos="0" relativeHeight="251661312" behindDoc="0" locked="0" layoutInCell="1" allowOverlap="1" wp14:anchorId="452707AE" wp14:editId="055E69BE">
                     <wp:simplePos x="0" y="0"/>
                     <mc:AlternateContent>
                       <mc:Choice Requires="wp14">
@@ -958,7 +1016,7 @@
                   </wp:anchor>
                 </w:drawing>
               </mc:Choice>
-              <mc:Fallback>
+              <mc:Fallback xmlns:cx1="http://schemas.microsoft.com/office/drawing/2015/9/8/chartex" xmlns:cx2="http://schemas.microsoft.com/office/drawing/2015/10/21/chartex" xmlns:cx3="http://schemas.microsoft.com/office/drawing/2016/5/9/chartex" xmlns:cx4="http://schemas.microsoft.com/office/drawing/2016/5/10/chartex" xmlns:cx5="http://schemas.microsoft.com/office/drawing/2016/5/11/chartex" xmlns:cx6="http://schemas.microsoft.com/office/drawing/2016/5/12/chartex" xmlns:cx7="http://schemas.microsoft.com/office/drawing/2016/5/13/chartex" xmlns:cx8="http://schemas.microsoft.com/office/drawing/2016/5/14/chartex">
                 <w:pict>
                   <v:group w14:anchorId="4EE6A842" id="Grupo 114" o:spid="_x0000_s1026" style="position:absolute;margin-left:0;margin-top:0;width:18pt;height:10in;z-index:251661312;mso-width-percent:29;mso-height-percent:909;mso-left-percent:45;mso-position-horizontal-relative:page;mso-position-vertical:center;mso-position-vertical-relative:page;mso-width-percent:29;mso-height-percent:909;mso-left-percent:45" coordsize="2286,91440" o:gfxdata="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">
                     <v:rect id="Rectángulo 115" o:spid="_x0000_s1027" style="position:absolute;width:2286;height:87820;visibility:visible;mso-wrap-style:square;v-text-anchor:middle" o:gfxdata="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" fillcolor="#ed7d31 [3205]" stroked="f" strokeweight="1pt"/>
@@ -979,6 +1037,8 @@
             <w:br w:type="page"/>
           </w:r>
         </w:p>
+        <w:bookmarkStart w:id="0" w:name="_GoBack" w:displacedByCustomXml="next"/>
+        <w:bookmarkEnd w:id="0" w:displacedByCustomXml="next"/>
       </w:sdtContent>
     </w:sdt>
     <w:p>
@@ -988,7 +1048,7 @@
           <w:shd w:val="clear" w:color="auto" w:fill="FFFFFF"/>
         </w:rPr>
       </w:pPr>
-      <w:bookmarkStart w:id="0" w:name="_Toc508723603"/>
+      <w:bookmarkStart w:id="1" w:name="_Toc508723603"/>
       <w:r>
         <w:rPr>
           <w:shd w:val="clear" w:color="auto" w:fill="FFFFFF"/>
@@ -996,7 +1056,7 @@
         <w:lastRenderedPageBreak/>
         <w:t>Agradecimientos</w:t>
       </w:r>
-      <w:bookmarkEnd w:id="0"/>
+      <w:bookmarkEnd w:id="1"/>
     </w:p>
     <w:p>
       <w:pPr>
@@ -2217,7 +2277,7 @@
         </w:rPr>
         <w:br w:type="page"/>
       </w:r>
-      <w:bookmarkStart w:id="1" w:name="_Toc508723604"/>
+      <w:bookmarkStart w:id="2" w:name="_Toc508723604"/>
       <w:r>
         <w:rPr>
           <w:shd w:val="clear" w:color="auto" w:fill="FFFFFF"/>
@@ -2225,7 +2285,7 @@
         <w:lastRenderedPageBreak/>
         <w:t>Introducción</w:t>
       </w:r>
-      <w:bookmarkEnd w:id="1"/>
+      <w:bookmarkEnd w:id="2"/>
     </w:p>
     <w:p>
       <w:pPr>
@@ -2236,11 +2296,11 @@
         </w:numPr>
         <w:ind w:left="426"/>
       </w:pPr>
-      <w:bookmarkStart w:id="2" w:name="_Toc508723605"/>
+      <w:bookmarkStart w:id="3" w:name="_Toc508723605"/>
       <w:r>
         <w:t>objetivos</w:t>
       </w:r>
-      <w:bookmarkEnd w:id="2"/>
+      <w:bookmarkEnd w:id="3"/>
     </w:p>
     <w:p>
       <w:pPr>
@@ -2454,11 +2514,11 @@
         </w:numPr>
         <w:ind w:left="426"/>
       </w:pPr>
-      <w:bookmarkStart w:id="3" w:name="_Toc508723606"/>
+      <w:bookmarkStart w:id="4" w:name="_Toc508723606"/>
       <w:r>
         <w:t>enfoque</w:t>
       </w:r>
-      <w:bookmarkEnd w:id="3"/>
+      <w:bookmarkEnd w:id="4"/>
     </w:p>
     <w:p>
       <w:pPr>
@@ -2470,12 +2530,12 @@
       <w:pPr>
         <w:pStyle w:val="Ttulo3"/>
       </w:pPr>
-      <w:bookmarkStart w:id="4" w:name="_Toc508723607"/>
+      <w:bookmarkStart w:id="5" w:name="_Toc508723607"/>
       <w:proofErr w:type="spellStart"/>
       <w:r>
         <w:t>Alksdfjlas</w:t>
       </w:r>
-      <w:bookmarkEnd w:id="4"/>
+      <w:bookmarkEnd w:id="5"/>
       <w:proofErr w:type="spellEnd"/>
     </w:p>
     <w:p>
@@ -2489,14 +2549,14 @@
           <w:shd w:val="clear" w:color="auto" w:fill="FFFFFF"/>
         </w:rPr>
       </w:pPr>
-      <w:bookmarkStart w:id="5" w:name="_Toc508723608"/>
+      <w:bookmarkStart w:id="6" w:name="_Toc508723608"/>
       <w:r>
         <w:rPr>
           <w:shd w:val="clear" w:color="auto" w:fill="FFFFFF"/>
         </w:rPr>
         <w:t>Antecedentes</w:t>
       </w:r>
-      <w:bookmarkEnd w:id="5"/>
+      <w:bookmarkEnd w:id="6"/>
     </w:p>
     <w:p>
       <w:pPr>
@@ -2509,14 +2569,14 @@
           <w:shd w:val="clear" w:color="auto" w:fill="FFFFFF"/>
         </w:rPr>
       </w:pPr>
-      <w:bookmarkStart w:id="6" w:name="_Toc508723609"/>
+      <w:bookmarkStart w:id="7" w:name="_Toc508723609"/>
       <w:r>
         <w:rPr>
           <w:shd w:val="clear" w:color="auto" w:fill="FFFFFF"/>
         </w:rPr>
         <w:t>Objetivos</w:t>
       </w:r>
-      <w:bookmarkEnd w:id="6"/>
+      <w:bookmarkEnd w:id="7"/>
     </w:p>
     <w:p>
       <w:pPr>
@@ -2529,14 +2589,14 @@
           <w:shd w:val="clear" w:color="auto" w:fill="FFFFFF"/>
         </w:rPr>
       </w:pPr>
-      <w:bookmarkStart w:id="7" w:name="_Toc508723610"/>
+      <w:bookmarkStart w:id="8" w:name="_Toc508723610"/>
       <w:r>
         <w:rPr>
           <w:shd w:val="clear" w:color="auto" w:fill="FFFFFF"/>
         </w:rPr>
         <w:t>Hipótesis</w:t>
       </w:r>
-      <w:bookmarkEnd w:id="7"/>
+      <w:bookmarkEnd w:id="8"/>
     </w:p>
     <w:p>
       <w:pPr>
@@ -2549,14 +2609,14 @@
           <w:shd w:val="clear" w:color="auto" w:fill="FFFFFF"/>
         </w:rPr>
       </w:pPr>
-      <w:bookmarkStart w:id="8" w:name="_Toc508723611"/>
+      <w:bookmarkStart w:id="9" w:name="_Toc508723611"/>
       <w:r>
         <w:rPr>
           <w:shd w:val="clear" w:color="auto" w:fill="FFFFFF"/>
         </w:rPr>
         <w:t>Desarrollo</w:t>
       </w:r>
-      <w:bookmarkEnd w:id="8"/>
+      <w:bookmarkEnd w:id="9"/>
     </w:p>
     <w:p>
       <w:pPr>
@@ -2569,14 +2629,14 @@
           <w:shd w:val="clear" w:color="auto" w:fill="FFFFFF"/>
         </w:rPr>
       </w:pPr>
-      <w:bookmarkStart w:id="9" w:name="_Toc508723612"/>
+      <w:bookmarkStart w:id="10" w:name="_Toc508723612"/>
       <w:r>
         <w:rPr>
           <w:shd w:val="clear" w:color="auto" w:fill="FFFFFF"/>
         </w:rPr>
         <w:t>Conclusiones y propuestas</w:t>
       </w:r>
-      <w:bookmarkEnd w:id="9"/>
+      <w:bookmarkEnd w:id="10"/>
     </w:p>
     <w:p>
       <w:pPr>
@@ -2589,17 +2649,17 @@
           <w:shd w:val="clear" w:color="auto" w:fill="FFFFFF"/>
         </w:rPr>
       </w:pPr>
-      <w:bookmarkStart w:id="10" w:name="_Toc508723613"/>
+      <w:bookmarkStart w:id="11" w:name="_Toc508723613"/>
       <w:r>
         <w:rPr>
           <w:shd w:val="clear" w:color="auto" w:fill="FFFFFF"/>
         </w:rPr>
         <w:t>Bibliografía</w:t>
       </w:r>
-      <w:bookmarkEnd w:id="10"/>
+      <w:bookmarkEnd w:id="11"/>
     </w:p>
     <w:p>
-      <w:hyperlink r:id="rId9" w:history="1">
+      <w:hyperlink r:id="rId10" w:history="1">
         <w:r>
           <w:rPr>
             <w:rStyle w:val="Hipervnculo"/>
@@ -2608,12 +2668,20 @@
         </w:r>
       </w:hyperlink>
       <w:r>
-        <w:t xml:space="preserve">: </w:t>
+        <w:t xml:space="preserve">: BBDD de ciudades y países </w:t>
       </w:r>
-      <w:bookmarkStart w:id="11" w:name="_GoBack"/>
-      <w:bookmarkEnd w:id="11"/>
+    </w:p>
+    <w:p>
+      <w:hyperlink r:id="rId11" w:history="1">
+        <w:r>
+          <w:rPr>
+            <w:rStyle w:val="Hipervnculo"/>
+          </w:rPr>
+          <w:t>https://www.npmjs.com/package/ngx-smart-modal</w:t>
+        </w:r>
+      </w:hyperlink>
       <w:r>
-        <w:t xml:space="preserve">BBDD de ciudades y países </w:t>
+        <w:t>: Modales Angular</w:t>
       </w:r>
     </w:p>
     <w:p>
@@ -2657,8 +2725,8 @@
       <w:bookmarkEnd w:id="13"/>
     </w:p>
     <w:sectPr>
-      <w:headerReference w:type="default" r:id="rId10"/>
-      <w:footerReference w:type="default" r:id="rId11"/>
+      <w:headerReference w:type="default" r:id="rId12"/>
+      <w:footerReference w:type="default" r:id="rId13"/>
       <w:pgSz w:w="11906" w:h="16838"/>
       <w:pgMar w:top="1417" w:right="1701" w:bottom="1417" w:left="1701" w:header="708" w:footer="708" w:gutter="0"/>
       <w:pgNumType w:start="0"/>
@@ -2671,7 +2739,7 @@
 </file>
 
 <file path=word/endnotes.xml><?xml version="1.0" encoding="utf-8"?>
-<w:endnotes xmlns:wpc="http://schemas.microsoft.com/office/word/2010/wordprocessingCanvas" xmlns:cx="http://schemas.microsoft.com/office/drawing/2014/chartex" xmlns:cx1="http://schemas.microsoft.com/office/drawing/2015/9/8/chartex" xmlns:cx2="http://schemas.microsoft.com/office/drawing/2015/10/21/chartex" xmlns:cx3="http://schemas.microsoft.com/office/drawing/2016/5/9/chartex" xmlns:cx4="http://schemas.microsoft.com/office/drawing/2016/5/10/chartex" xmlns:cx5="http://schemas.microsoft.com/office/drawing/2016/5/11/chartex" xmlns:cx6="http://schemas.microsoft.com/office/drawing/2016/5/12/chartex" xmlns:cx7="http://schemas.microsoft.com/office/drawing/2016/5/13/chartex" xmlns:cx8="http://schemas.microsoft.com/office/drawing/2016/5/14/chartex" xmlns:mc="http://schemas.openxmlformats.org/markup-compatibility/2006" xmlns:o="urn:schemas-microsoft-com:office:office" xmlns:r="http://schemas.openxmlformats.org/officeDocument/2006/relationships" xmlns:m="http://schemas.openxmlformats.org/officeDocument/2006/math" xmlns:v="urn:schemas-microsoft-com:vml" xmlns:wp14="http://schemas.microsoft.com/office/word/2010/wordprocessingDrawing" xmlns:wp="http://schemas.openxmlformats.org/drawingml/2006/wordprocessingDrawing" xmlns:w10="urn:schemas-microsoft-com:office:word" xmlns:w="http://schemas.openxmlformats.org/wordprocessingml/2006/main" xmlns:w14="http://schemas.microsoft.com/office/word/2010/wordml" xmlns:w15="http://schemas.microsoft.com/office/word/2012/wordml" xmlns:w16se="http://schemas.microsoft.com/office/word/2015/wordml/symex" xmlns:wpg="http://schemas.microsoft.com/office/word/2010/wordprocessingGroup" xmlns:wpi="http://schemas.microsoft.com/office/word/2010/wordprocessingInk" xmlns:wne="http://schemas.microsoft.com/office/word/2006/wordml" xmlns:wps="http://schemas.microsoft.com/office/word/2010/wordprocessingShape" mc:Ignorable="w14 w15 w16se wp14">
+<w:endnotes xmlns:wpc="http://schemas.microsoft.com/office/word/2010/wordprocessingCanvas" xmlns:cx="http://schemas.microsoft.com/office/drawing/2014/chartex" xmlns:mc="http://schemas.openxmlformats.org/markup-compatibility/2006" xmlns:o="urn:schemas-microsoft-com:office:office" xmlns:r="http://schemas.openxmlformats.org/officeDocument/2006/relationships" xmlns:m="http://schemas.openxmlformats.org/officeDocument/2006/math" xmlns:v="urn:schemas-microsoft-com:vml" xmlns:wp14="http://schemas.microsoft.com/office/word/2010/wordprocessingDrawing" xmlns:wp="http://schemas.openxmlformats.org/drawingml/2006/wordprocessingDrawing" xmlns:w10="urn:schemas-microsoft-com:office:word" xmlns:w="http://schemas.openxmlformats.org/wordprocessingml/2006/main" xmlns:w14="http://schemas.microsoft.com/office/word/2010/wordml" xmlns:w15="http://schemas.microsoft.com/office/word/2012/wordml" xmlns:w16se="http://schemas.microsoft.com/office/word/2015/wordml/symex" xmlns:wpg="http://schemas.microsoft.com/office/word/2010/wordprocessingGroup" xmlns:wpi="http://schemas.microsoft.com/office/word/2010/wordprocessingInk" xmlns:wne="http://schemas.microsoft.com/office/word/2006/wordml" xmlns:wps="http://schemas.microsoft.com/office/word/2010/wordprocessingShape" mc:Ignorable="w14 w15 w16se wp14">
   <w:endnote w:type="separator" w:id="-1">
     <w:p>
       <w:pPr>
@@ -2696,7 +2764,7 @@
 </file>
 
 <file path=word/footer1.xml><?xml version="1.0" encoding="utf-8"?>
-<w:ftr xmlns:wpc="http://schemas.microsoft.com/office/word/2010/wordprocessingCanvas" xmlns:cx="http://schemas.microsoft.com/office/drawing/2014/chartex" xmlns:cx1="http://schemas.microsoft.com/office/drawing/2015/9/8/chartex" xmlns:cx2="http://schemas.microsoft.com/office/drawing/2015/10/21/chartex" xmlns:cx3="http://schemas.microsoft.com/office/drawing/2016/5/9/chartex" xmlns:cx4="http://schemas.microsoft.com/office/drawing/2016/5/10/chartex" xmlns:cx5="http://schemas.microsoft.com/office/drawing/2016/5/11/chartex" xmlns:cx6="http://schemas.microsoft.com/office/drawing/2016/5/12/chartex" xmlns:cx7="http://schemas.microsoft.com/office/drawing/2016/5/13/chartex" xmlns:cx8="http://schemas.microsoft.com/office/drawing/2016/5/14/chartex" xmlns:mc="http://schemas.openxmlformats.org/markup-compatibility/2006" xmlns:o="urn:schemas-microsoft-com:office:office" xmlns:r="http://schemas.openxmlformats.org/officeDocument/2006/relationships" xmlns:m="http://schemas.openxmlformats.org/officeDocument/2006/math" xmlns:v="urn:schemas-microsoft-com:vml" xmlns:wp14="http://schemas.microsoft.com/office/word/2010/wordprocessingDrawing" xmlns:wp="http://schemas.openxmlformats.org/drawingml/2006/wordprocessingDrawing" xmlns:w10="urn:schemas-microsoft-com:office:word" xmlns:w="http://schemas.openxmlformats.org/wordprocessingml/2006/main" xmlns:w14="http://schemas.microsoft.com/office/word/2010/wordml" xmlns:w15="http://schemas.microsoft.com/office/word/2012/wordml" xmlns:w16se="http://schemas.microsoft.com/office/word/2015/wordml/symex" xmlns:wpg="http://schemas.microsoft.com/office/word/2010/wordprocessingGroup" xmlns:wpi="http://schemas.microsoft.com/office/word/2010/wordprocessingInk" xmlns:wne="http://schemas.microsoft.com/office/word/2006/wordml" xmlns:wps="http://schemas.microsoft.com/office/word/2010/wordprocessingShape" mc:Ignorable="w14 w15 w16se wp14">
+<w:ftr xmlns:wpc="http://schemas.microsoft.com/office/word/2010/wordprocessingCanvas" xmlns:cx="http://schemas.microsoft.com/office/drawing/2014/chartex" xmlns:mc="http://schemas.openxmlformats.org/markup-compatibility/2006" xmlns:o="urn:schemas-microsoft-com:office:office" xmlns:r="http://schemas.openxmlformats.org/officeDocument/2006/relationships" xmlns:m="http://schemas.openxmlformats.org/officeDocument/2006/math" xmlns:v="urn:schemas-microsoft-com:vml" xmlns:wp14="http://schemas.microsoft.com/office/word/2010/wordprocessingDrawing" xmlns:wp="http://schemas.openxmlformats.org/drawingml/2006/wordprocessingDrawing" xmlns:w10="urn:schemas-microsoft-com:office:word" xmlns:w="http://schemas.openxmlformats.org/wordprocessingml/2006/main" xmlns:w14="http://schemas.microsoft.com/office/word/2010/wordml" xmlns:w15="http://schemas.microsoft.com/office/word/2012/wordml" xmlns:w16se="http://schemas.microsoft.com/office/word/2015/wordml/symex" xmlns:wpg="http://schemas.microsoft.com/office/word/2010/wordprocessingGroup" xmlns:wpi="http://schemas.microsoft.com/office/word/2010/wordprocessingInk" xmlns:wne="http://schemas.microsoft.com/office/word/2006/wordml" xmlns:wps="http://schemas.microsoft.com/office/word/2010/wordprocessingShape" mc:Ignorable="w14 w15 w16se wp14">
   <w:p>
     <w:pPr>
       <w:pStyle w:val="Piedepgina"/>
@@ -2917,7 +2985,7 @@
                                     <w:sz w:val="52"/>
                                     <w:szCs w:val="52"/>
                                   </w:rPr>
-                                  <w:t>2</w:t>
+                                  <w:t>1</w:t>
                                 </w:r>
                                 <w:r>
                                   <w:rPr>
@@ -2985,7 +3053,7 @@
                               <w:sz w:val="52"/>
                               <w:szCs w:val="52"/>
                             </w:rPr>
-                            <w:t>2</w:t>
+                            <w:t>1</w:t>
                           </w:r>
                           <w:r>
                             <w:rPr>
@@ -3014,7 +3082,7 @@
 </file>
 
 <file path=word/footnotes.xml><?xml version="1.0" encoding="utf-8"?>
-<w:footnotes xmlns:wpc="http://schemas.microsoft.com/office/word/2010/wordprocessingCanvas" xmlns:cx="http://schemas.microsoft.com/office/drawing/2014/chartex" xmlns:cx1="http://schemas.microsoft.com/office/drawing/2015/9/8/chartex" xmlns:cx2="http://schemas.microsoft.com/office/drawing/2015/10/21/chartex" xmlns:cx3="http://schemas.microsoft.com/office/drawing/2016/5/9/chartex" xmlns:cx4="http://schemas.microsoft.com/office/drawing/2016/5/10/chartex" xmlns:cx5="http://schemas.microsoft.com/office/drawing/2016/5/11/chartex" xmlns:cx6="http://schemas.microsoft.com/office/drawing/2016/5/12/chartex" xmlns:cx7="http://schemas.microsoft.com/office/drawing/2016/5/13/chartex" xmlns:cx8="http://schemas.microsoft.com/office/drawing/2016/5/14/chartex" xmlns:mc="http://schemas.openxmlformats.org/markup-compatibility/2006" xmlns:o="urn:schemas-microsoft-com:office:office" xmlns:r="http://schemas.openxmlformats.org/officeDocument/2006/relationships" xmlns:m="http://schemas.openxmlformats.org/officeDocument/2006/math" xmlns:v="urn:schemas-microsoft-com:vml" xmlns:wp14="http://schemas.microsoft.com/office/word/2010/wordprocessingDrawing" xmlns:wp="http://schemas.openxmlformats.org/drawingml/2006/wordprocessingDrawing" xmlns:w10="urn:schemas-microsoft-com:office:word" xmlns:w="http://schemas.openxmlformats.org/wordprocessingml/2006/main" xmlns:w14="http://schemas.microsoft.com/office/word/2010/wordml" xmlns:w15="http://schemas.microsoft.com/office/word/2012/wordml" xmlns:w16se="http://schemas.microsoft.com/office/word/2015/wordml/symex" xmlns:wpg="http://schemas.microsoft.com/office/word/2010/wordprocessingGroup" xmlns:wpi="http://schemas.microsoft.com/office/word/2010/wordprocessingInk" xmlns:wne="http://schemas.microsoft.com/office/word/2006/wordml" xmlns:wps="http://schemas.microsoft.com/office/word/2010/wordprocessingShape" mc:Ignorable="w14 w15 w16se wp14">
+<w:footnotes xmlns:wpc="http://schemas.microsoft.com/office/word/2010/wordprocessingCanvas" xmlns:cx="http://schemas.microsoft.com/office/drawing/2014/chartex" xmlns:mc="http://schemas.openxmlformats.org/markup-compatibility/2006" xmlns:o="urn:schemas-microsoft-com:office:office" xmlns:r="http://schemas.openxmlformats.org/officeDocument/2006/relationships" xmlns:m="http://schemas.openxmlformats.org/officeDocument/2006/math" xmlns:v="urn:schemas-microsoft-com:vml" xmlns:wp14="http://schemas.microsoft.com/office/word/2010/wordprocessingDrawing" xmlns:wp="http://schemas.openxmlformats.org/drawingml/2006/wordprocessingDrawing" xmlns:w10="urn:schemas-microsoft-com:office:word" xmlns:w="http://schemas.openxmlformats.org/wordprocessingml/2006/main" xmlns:w14="http://schemas.microsoft.com/office/word/2010/wordml" xmlns:w15="http://schemas.microsoft.com/office/word/2012/wordml" xmlns:w16se="http://schemas.microsoft.com/office/word/2015/wordml/symex" xmlns:wpg="http://schemas.microsoft.com/office/word/2010/wordprocessingGroup" xmlns:wpi="http://schemas.microsoft.com/office/word/2010/wordprocessingInk" xmlns:wne="http://schemas.microsoft.com/office/word/2006/wordml" xmlns:wps="http://schemas.microsoft.com/office/word/2010/wordprocessingShape" mc:Ignorable="w14 w15 w16se wp14">
   <w:footnote w:type="separator" w:id="-1">
     <w:p>
       <w:pPr>
@@ -3039,7 +3107,7 @@
 </file>
 
 <file path=word/header1.xml><?xml version="1.0" encoding="utf-8"?>
-<w:hdr xmlns:wpc="http://schemas.microsoft.com/office/word/2010/wordprocessingCanvas" xmlns:cx="http://schemas.microsoft.com/office/drawing/2014/chartex" xmlns:cx1="http://schemas.microsoft.com/office/drawing/2015/9/8/chartex" xmlns:cx2="http://schemas.microsoft.com/office/drawing/2015/10/21/chartex" xmlns:cx3="http://schemas.microsoft.com/office/drawing/2016/5/9/chartex" xmlns:cx4="http://schemas.microsoft.com/office/drawing/2016/5/10/chartex" xmlns:cx5="http://schemas.microsoft.com/office/drawing/2016/5/11/chartex" xmlns:cx6="http://schemas.microsoft.com/office/drawing/2016/5/12/chartex" xmlns:cx7="http://schemas.microsoft.com/office/drawing/2016/5/13/chartex" xmlns:cx8="http://schemas.microsoft.com/office/drawing/2016/5/14/chartex" xmlns:mc="http://schemas.openxmlformats.org/markup-compatibility/2006" xmlns:o="urn:schemas-microsoft-com:office:office" xmlns:r="http://schemas.openxmlformats.org/officeDocument/2006/relationships" xmlns:m="http://schemas.openxmlformats.org/officeDocument/2006/math" xmlns:v="urn:schemas-microsoft-com:vml" xmlns:wp14="http://schemas.microsoft.com/office/word/2010/wordprocessingDrawing" xmlns:wp="http://schemas.openxmlformats.org/drawingml/2006/wordprocessingDrawing" xmlns:w10="urn:schemas-microsoft-com:office:word" xmlns:w="http://schemas.openxmlformats.org/wordprocessingml/2006/main" xmlns:w14="http://schemas.microsoft.com/office/word/2010/wordml" xmlns:w15="http://schemas.microsoft.com/office/word/2012/wordml" xmlns:w16se="http://schemas.microsoft.com/office/word/2015/wordml/symex" xmlns:wpg="http://schemas.microsoft.com/office/word/2010/wordprocessingGroup" xmlns:wpi="http://schemas.microsoft.com/office/word/2010/wordprocessingInk" xmlns:wne="http://schemas.microsoft.com/office/word/2006/wordml" xmlns:wps="http://schemas.microsoft.com/office/word/2010/wordprocessingShape" mc:Ignorable="w14 w15 w16se wp14">
+<w:hdr xmlns:wpc="http://schemas.microsoft.com/office/word/2010/wordprocessingCanvas" xmlns:cx="http://schemas.microsoft.com/office/drawing/2014/chartex" xmlns:mc="http://schemas.openxmlformats.org/markup-compatibility/2006" xmlns:o="urn:schemas-microsoft-com:office:office" xmlns:r="http://schemas.openxmlformats.org/officeDocument/2006/relationships" xmlns:m="http://schemas.openxmlformats.org/officeDocument/2006/math" xmlns:v="urn:schemas-microsoft-com:vml" xmlns:wp14="http://schemas.microsoft.com/office/word/2010/wordprocessingDrawing" xmlns:wp="http://schemas.openxmlformats.org/drawingml/2006/wordprocessingDrawing" xmlns:w10="urn:schemas-microsoft-com:office:word" xmlns:w="http://schemas.openxmlformats.org/wordprocessingml/2006/main" xmlns:w14="http://schemas.microsoft.com/office/word/2010/wordml" xmlns:w15="http://schemas.microsoft.com/office/word/2012/wordml" xmlns:w16se="http://schemas.microsoft.com/office/word/2015/wordml/symex" xmlns:wpg="http://schemas.microsoft.com/office/word/2010/wordprocessingGroup" xmlns:wpi="http://schemas.microsoft.com/office/word/2010/wordprocessingInk" xmlns:wne="http://schemas.microsoft.com/office/word/2006/wordml" xmlns:wps="http://schemas.microsoft.com/office/word/2010/wordprocessingShape" mc:Ignorable="w14 w15 w16se wp14">
   <w:p>
     <w:pPr>
       <w:pStyle w:val="Encabezado"/>
@@ -3101,7 +3169,7 @@
 </file>
 
 <file path=word/numbering.xml><?xml version="1.0" encoding="utf-8"?>
-<w:numbering xmlns:wpc="http://schemas.microsoft.com/office/word/2010/wordprocessingCanvas" xmlns:cx="http://schemas.microsoft.com/office/drawing/2014/chartex" xmlns:cx1="http://schemas.microsoft.com/office/drawing/2015/9/8/chartex" xmlns:cx2="http://schemas.microsoft.com/office/drawing/2015/10/21/chartex" xmlns:cx3="http://schemas.microsoft.com/office/drawing/2016/5/9/chartex" xmlns:cx4="http://schemas.microsoft.com/office/drawing/2016/5/10/chartex" xmlns:cx5="http://schemas.microsoft.com/office/drawing/2016/5/11/chartex" xmlns:cx6="http://schemas.microsoft.com/office/drawing/2016/5/12/chartex" xmlns:cx7="http://schemas.microsoft.com/office/drawing/2016/5/13/chartex" xmlns:cx8="http://schemas.microsoft.com/office/drawing/2016/5/14/chartex" xmlns:mc="http://schemas.openxmlformats.org/markup-compatibility/2006" xmlns:o="urn:schemas-microsoft-com:office:office" xmlns:r="http://schemas.openxmlformats.org/officeDocument/2006/relationships" xmlns:m="http://schemas.openxmlformats.org/officeDocument/2006/math" xmlns:v="urn:schemas-microsoft-com:vml" xmlns:wp14="http://schemas.microsoft.com/office/word/2010/wordprocessingDrawing" xmlns:wp="http://schemas.openxmlformats.org/drawingml/2006/wordprocessingDrawing" xmlns:w10="urn:schemas-microsoft-com:office:word" xmlns:w="http://schemas.openxmlformats.org/wordprocessingml/2006/main" xmlns:w14="http://schemas.microsoft.com/office/word/2010/wordml" xmlns:w15="http://schemas.microsoft.com/office/word/2012/wordml" xmlns:w16se="http://schemas.microsoft.com/office/word/2015/wordml/symex" xmlns:wpg="http://schemas.microsoft.com/office/word/2010/wordprocessingGroup" xmlns:wpi="http://schemas.microsoft.com/office/word/2010/wordprocessingInk" xmlns:wne="http://schemas.microsoft.com/office/word/2006/wordml" xmlns:wps="http://schemas.microsoft.com/office/word/2010/wordprocessingShape" mc:Ignorable="w14 w15 w16se wp14">
+<w:numbering xmlns:wpc="http://schemas.microsoft.com/office/word/2010/wordprocessingCanvas" xmlns:cx="http://schemas.microsoft.com/office/drawing/2014/chartex" xmlns:mc="http://schemas.openxmlformats.org/markup-compatibility/2006" xmlns:o="urn:schemas-microsoft-com:office:office" xmlns:r="http://schemas.openxmlformats.org/officeDocument/2006/relationships" xmlns:m="http://schemas.openxmlformats.org/officeDocument/2006/math" xmlns:v="urn:schemas-microsoft-com:vml" xmlns:wp14="http://schemas.microsoft.com/office/word/2010/wordprocessingDrawing" xmlns:wp="http://schemas.openxmlformats.org/drawingml/2006/wordprocessingDrawing" xmlns:w10="urn:schemas-microsoft-com:office:word" xmlns:w="http://schemas.openxmlformats.org/wordprocessingml/2006/main" xmlns:w14="http://schemas.microsoft.com/office/word/2010/wordml" xmlns:w15="http://schemas.microsoft.com/office/word/2012/wordml" xmlns:w16se="http://schemas.microsoft.com/office/word/2015/wordml/symex" xmlns:wpg="http://schemas.microsoft.com/office/word/2010/wordprocessingGroup" xmlns:wpi="http://schemas.microsoft.com/office/word/2010/wordprocessingInk" xmlns:wne="http://schemas.microsoft.com/office/word/2006/wordml" xmlns:wps="http://schemas.microsoft.com/office/word/2010/wordprocessingShape" mc:Ignorable="w14 w15 w16se wp14">
   <w:abstractNum w:abstractNumId="0" w15:restartNumberingAfterBreak="0">
     <w:nsid w:val="01A2539E"/>
     <w:multiLevelType w:val="hybridMultilevel"/>
@@ -8064,7 +8132,7 @@
       </w:pPr>
     </w:pPrDefault>
   </w:docDefaults>
-  <w:latentStyles w:defLockedState="0" w:defUIPriority="99" w:defSemiHidden="0" w:defUnhideWhenUsed="0" w:defQFormat="0" w:count="374">
+  <w:latentStyles w:defLockedState="0" w:defUIPriority="99" w:defSemiHidden="0" w:defUnhideWhenUsed="0" w:defQFormat="0" w:count="371">
     <w:lsdException w:name="Normal" w:uiPriority="0" w:qFormat="1"/>
     <w:lsdException w:name="heading 1" w:uiPriority="9" w:qFormat="1"/>
     <w:lsdException w:name="heading 2" w:semiHidden="1" w:uiPriority="9" w:unhideWhenUsed="1" w:qFormat="1"/>
@@ -8436,9 +8504,6 @@
     <w:lsdException w:name="List Table 5 Dark Accent 6" w:uiPriority="50"/>
     <w:lsdException w:name="List Table 6 Colorful Accent 6" w:uiPriority="51"/>
     <w:lsdException w:name="List Table 7 Colorful Accent 6" w:uiPriority="52"/>
-    <w:lsdException w:name="Mention" w:semiHidden="1" w:unhideWhenUsed="1"/>
-    <w:lsdException w:name="Smart Hyperlink" w:semiHidden="1" w:unhideWhenUsed="1"/>
-    <w:lsdException w:name="Hashtag" w:semiHidden="1" w:unhideWhenUsed="1"/>
   </w:latentStyles>
   <w:style w:type="paragraph" w:default="1" w:styleId="Normal">
     <w:name w:val="Normal"/>
@@ -9124,7 +9189,7 @@
       <w:shd w:val="clear" w:color="auto" w:fill="E6E6E6"/>
     </w:rPr>
   </w:style>
-  <w:style w:type="character" w:styleId="Mencionar">
+  <w:style w:type="character" w:customStyle="1" w:styleId="Mention">
     <w:name w:val="Mention"/>
     <w:basedOn w:val="Fuentedeprrafopredeter"/>
     <w:uiPriority w:val="99"/>
@@ -9402,7 +9467,7 @@
 
 <file path=customXml/item1.xml><?xml version="1.0" encoding="utf-8"?>
 <CoverPageProperties xmlns="http://schemas.microsoft.com/office/2006/coverPageProps">
-  <PublishDate>2018-03-13T00:00:00</PublishDate>
+  <PublishDate>2018-03-21T00:00:00</PublishDate>
   <Abstract/>
   <CompanyAddress>CFGS Desarrollo de Aplicaciones Multiplataforma</CompanyAddress>
   <CompanyPhone/>
@@ -9424,7 +9489,7 @@
 </file>
 
 <file path=customXml/itemProps2.xml><?xml version="1.0" encoding="utf-8"?>
-<ds:datastoreItem xmlns:ds="http://schemas.openxmlformats.org/officeDocument/2006/customXml" ds:itemID="{BF9F57CA-0E9B-4722-B0A9-591B6BF91601}">
+<ds:datastoreItem xmlns:ds="http://schemas.openxmlformats.org/officeDocument/2006/customXml" ds:itemID="{0D097A6D-6913-4AA6-A1BC-ED6828C6293A}">
   <ds:schemaRefs>
     <ds:schemaRef ds:uri="http://schemas.openxmlformats.org/officeDocument/2006/bibliography"/>
   </ds:schemaRefs>

</xml_diff>

<commit_message>
Comienzo Login & Register
Comienzo Login & Register
</commit_message>
<xml_diff>
--- a/PROYECTO FIN CURSO/Proyecto/Proyecto Fin Ciclo DAM.docx
+++ b/PROYECTO FIN CURSO/Proyecto/Proyecto Fin Ciclo DAM.docx
@@ -235,7 +235,7 @@
                   </wp:anchor>
                 </w:drawing>
               </mc:Choice>
-              <mc:Fallback xmlns:cx1="http://schemas.microsoft.com/office/drawing/2015/9/8/chartex" xmlns:cx2="http://schemas.microsoft.com/office/drawing/2015/10/21/chartex" xmlns:cx3="http://schemas.microsoft.com/office/drawing/2016/5/9/chartex" xmlns:cx4="http://schemas.microsoft.com/office/drawing/2016/5/10/chartex" xmlns:cx5="http://schemas.microsoft.com/office/drawing/2016/5/11/chartex" xmlns:cx6="http://schemas.microsoft.com/office/drawing/2016/5/12/chartex" xmlns:cx7="http://schemas.microsoft.com/office/drawing/2016/5/13/chartex" xmlns:cx8="http://schemas.microsoft.com/office/drawing/2016/5/14/chartex">
+              <mc:Fallback xmlns:cx8="http://schemas.microsoft.com/office/drawing/2016/5/14/chartex" xmlns:cx7="http://schemas.microsoft.com/office/drawing/2016/5/13/chartex" xmlns:cx6="http://schemas.microsoft.com/office/drawing/2016/5/12/chartex" xmlns:cx5="http://schemas.microsoft.com/office/drawing/2016/5/11/chartex" xmlns:cx4="http://schemas.microsoft.com/office/drawing/2016/5/10/chartex" xmlns:cx3="http://schemas.microsoft.com/office/drawing/2016/5/9/chartex" xmlns:cx2="http://schemas.microsoft.com/office/drawing/2015/10/21/chartex" xmlns:cx1="http://schemas.microsoft.com/office/drawing/2015/9/8/chartex">
                 <w:pict>
                   <v:shapetype w14:anchorId="42A447E3" id="_x0000_t202" coordsize="21600,21600" o:spt="202" path="m,l,21600r21600,l21600,xe">
                     <v:stroke joinstyle="miter"/>
@@ -471,7 +471,7 @@
                   </wp:anchor>
                 </w:drawing>
               </mc:Choice>
-              <mc:Fallback xmlns:cx1="http://schemas.microsoft.com/office/drawing/2015/9/8/chartex" xmlns:cx2="http://schemas.microsoft.com/office/drawing/2015/10/21/chartex" xmlns:cx3="http://schemas.microsoft.com/office/drawing/2016/5/9/chartex" xmlns:cx4="http://schemas.microsoft.com/office/drawing/2016/5/10/chartex" xmlns:cx5="http://schemas.microsoft.com/office/drawing/2016/5/11/chartex" xmlns:cx6="http://schemas.microsoft.com/office/drawing/2016/5/12/chartex" xmlns:cx7="http://schemas.microsoft.com/office/drawing/2016/5/13/chartex" xmlns:cx8="http://schemas.microsoft.com/office/drawing/2016/5/14/chartex">
+              <mc:Fallback xmlns:cx8="http://schemas.microsoft.com/office/drawing/2016/5/14/chartex" xmlns:cx7="http://schemas.microsoft.com/office/drawing/2016/5/13/chartex" xmlns:cx6="http://schemas.microsoft.com/office/drawing/2016/5/12/chartex" xmlns:cx5="http://schemas.microsoft.com/office/drawing/2016/5/11/chartex" xmlns:cx4="http://schemas.microsoft.com/office/drawing/2016/5/10/chartex" xmlns:cx3="http://schemas.microsoft.com/office/drawing/2016/5/9/chartex" xmlns:cx2="http://schemas.microsoft.com/office/drawing/2015/10/21/chartex" xmlns:cx1="http://schemas.microsoft.com/office/drawing/2015/9/8/chartex">
                 <w:pict>
                   <v:shape w14:anchorId="04154B8A" id="Cuadro de texto 112" o:spid="_x0000_s1027" type="#_x0000_t202" style="position:absolute;margin-left:0;margin-top:0;width:453pt;height:51.4pt;z-index:251663360;visibility:visible;mso-wrap-style:square;mso-width-percent:734;mso-height-percent:80;mso-left-percent:150;mso-top-percent:837;mso-wrap-distance-left:9pt;mso-wrap-distance-top:0;mso-wrap-distance-right:9pt;mso-wrap-distance-bottom:0;mso-position-horizontal-relative:page;mso-position-vertical-relative:page;mso-width-percent:734;mso-height-percent:80;mso-left-percent:150;mso-top-percent:837;mso-width-relative:page;mso-height-relative:page;v-text-anchor:bottom" o:gfxdata="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" filled="f" stroked="f" strokeweight=".5pt">
                     <v:textbox inset="0,0,0,0">
@@ -778,7 +778,7 @@
                   </wp:anchor>
                 </w:drawing>
               </mc:Choice>
-              <mc:Fallback xmlns:cx1="http://schemas.microsoft.com/office/drawing/2015/9/8/chartex" xmlns:cx2="http://schemas.microsoft.com/office/drawing/2015/10/21/chartex" xmlns:cx3="http://schemas.microsoft.com/office/drawing/2016/5/9/chartex" xmlns:cx4="http://schemas.microsoft.com/office/drawing/2016/5/10/chartex" xmlns:cx5="http://schemas.microsoft.com/office/drawing/2016/5/11/chartex" xmlns:cx6="http://schemas.microsoft.com/office/drawing/2016/5/12/chartex" xmlns:cx7="http://schemas.microsoft.com/office/drawing/2016/5/13/chartex" xmlns:cx8="http://schemas.microsoft.com/office/drawing/2016/5/14/chartex">
+              <mc:Fallback xmlns:cx8="http://schemas.microsoft.com/office/drawing/2016/5/14/chartex" xmlns:cx7="http://schemas.microsoft.com/office/drawing/2016/5/13/chartex" xmlns:cx6="http://schemas.microsoft.com/office/drawing/2016/5/12/chartex" xmlns:cx5="http://schemas.microsoft.com/office/drawing/2016/5/11/chartex" xmlns:cx4="http://schemas.microsoft.com/office/drawing/2016/5/10/chartex" xmlns:cx3="http://schemas.microsoft.com/office/drawing/2016/5/9/chartex" xmlns:cx2="http://schemas.microsoft.com/office/drawing/2015/10/21/chartex" xmlns:cx1="http://schemas.microsoft.com/office/drawing/2015/9/8/chartex">
                 <w:pict>
                   <v:shape w14:anchorId="4B4E8307" id="Cuadro de texto 113" o:spid="_x0000_s1028" type="#_x0000_t202" style="position:absolute;margin-left:0;margin-top:0;width:453pt;height:41.4pt;z-index:251662336;visibility:visible;mso-wrap-style:square;mso-width-percent:734;mso-height-percent:363;mso-left-percent:150;mso-top-percent:455;mso-wrap-distance-left:9pt;mso-wrap-distance-top:0;mso-wrap-distance-right:9pt;mso-wrap-distance-bottom:0;mso-position-horizontal-relative:page;mso-position-vertical-relative:page;mso-width-percent:734;mso-height-percent:363;mso-left-percent:150;mso-top-percent:455;mso-width-relative:page;mso-height-relative:page;v-text-anchor:bottom" o:gfxdata="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" filled="f" stroked="f" strokeweight=".5pt">
                     <v:textbox inset="0,0,0,0">
@@ -1016,7 +1016,7 @@
                   </wp:anchor>
                 </w:drawing>
               </mc:Choice>
-              <mc:Fallback xmlns:cx1="http://schemas.microsoft.com/office/drawing/2015/9/8/chartex" xmlns:cx2="http://schemas.microsoft.com/office/drawing/2015/10/21/chartex" xmlns:cx3="http://schemas.microsoft.com/office/drawing/2016/5/9/chartex" xmlns:cx4="http://schemas.microsoft.com/office/drawing/2016/5/10/chartex" xmlns:cx5="http://schemas.microsoft.com/office/drawing/2016/5/11/chartex" xmlns:cx6="http://schemas.microsoft.com/office/drawing/2016/5/12/chartex" xmlns:cx7="http://schemas.microsoft.com/office/drawing/2016/5/13/chartex" xmlns:cx8="http://schemas.microsoft.com/office/drawing/2016/5/14/chartex">
+              <mc:Fallback xmlns:cx8="http://schemas.microsoft.com/office/drawing/2016/5/14/chartex" xmlns:cx7="http://schemas.microsoft.com/office/drawing/2016/5/13/chartex" xmlns:cx6="http://schemas.microsoft.com/office/drawing/2016/5/12/chartex" xmlns:cx5="http://schemas.microsoft.com/office/drawing/2016/5/11/chartex" xmlns:cx4="http://schemas.microsoft.com/office/drawing/2016/5/10/chartex" xmlns:cx3="http://schemas.microsoft.com/office/drawing/2016/5/9/chartex" xmlns:cx2="http://schemas.microsoft.com/office/drawing/2015/10/21/chartex" xmlns:cx1="http://schemas.microsoft.com/office/drawing/2015/9/8/chartex">
                 <w:pict>
                   <v:group w14:anchorId="4EE6A842" id="Grupo 114" o:spid="_x0000_s1026" style="position:absolute;margin-left:0;margin-top:0;width:18pt;height:10in;z-index:251661312;mso-width-percent:29;mso-height-percent:909;mso-left-percent:45;mso-position-horizontal-relative:page;mso-position-vertical:center;mso-position-vertical-relative:page;mso-width-percent:29;mso-height-percent:909;mso-left-percent:45" coordsize="2286,91440" o:gfxdata="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">
                     <v:rect id="Rectángulo 115" o:spid="_x0000_s1027" style="position:absolute;width:2286;height:87820;visibility:visible;mso-wrap-style:square;v-text-anchor:middle" o:gfxdata="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" fillcolor="#ed7d31 [3205]" stroked="f" strokeweight="1pt"/>
@@ -2306,17 +2306,201 @@
           <w:szCs w:val="24"/>
         </w:rPr>
       </w:pPr>
+      <w:proofErr w:type="spellStart"/>
       <w:r>
         <w:rPr>
           <w:szCs w:val="24"/>
         </w:rPr>
         <w:t>Asdfasdfasdfasdf</w:t>
       </w:r>
+      <w:proofErr w:type="spellEnd"/>
       <w:r>
         <w:rPr>
           <w:szCs w:val="24"/>
         </w:rPr>
-        <w:t xml:space="preserve"> asfdadfasdf asdfadfasdf asdf asdf asd fasdklfa sñdasjdñklf j afkj ñsdlfkajsdñlfkaj sdñflkajs dñlfaksjd fñlaksdjf ñalskdañdks </w:t>
+        <w:t xml:space="preserve"> </w:t>
+      </w:r>
+      <w:proofErr w:type="spellStart"/>
+      <w:r>
+        <w:rPr>
+          <w:szCs w:val="24"/>
+        </w:rPr>
+        <w:t>asfdadfasdf</w:t>
+      </w:r>
+      <w:proofErr w:type="spellEnd"/>
+      <w:r>
+        <w:rPr>
+          <w:szCs w:val="24"/>
+        </w:rPr>
+        <w:t xml:space="preserve"> </w:t>
+      </w:r>
+      <w:proofErr w:type="spellStart"/>
+      <w:r>
+        <w:rPr>
+          <w:szCs w:val="24"/>
+        </w:rPr>
+        <w:t>asdfadfasdf</w:t>
+      </w:r>
+      <w:proofErr w:type="spellEnd"/>
+      <w:r>
+        <w:rPr>
+          <w:szCs w:val="24"/>
+        </w:rPr>
+        <w:t xml:space="preserve"> </w:t>
+      </w:r>
+      <w:proofErr w:type="spellStart"/>
+      <w:r>
+        <w:rPr>
+          <w:szCs w:val="24"/>
+        </w:rPr>
+        <w:t>asdf</w:t>
+      </w:r>
+      <w:proofErr w:type="spellEnd"/>
+      <w:r>
+        <w:rPr>
+          <w:szCs w:val="24"/>
+        </w:rPr>
+        <w:t xml:space="preserve"> </w:t>
+      </w:r>
+      <w:proofErr w:type="spellStart"/>
+      <w:r>
+        <w:rPr>
+          <w:szCs w:val="24"/>
+        </w:rPr>
+        <w:t>asdf</w:t>
+      </w:r>
+      <w:proofErr w:type="spellEnd"/>
+      <w:r>
+        <w:rPr>
+          <w:szCs w:val="24"/>
+        </w:rPr>
+        <w:t xml:space="preserve"> </w:t>
+      </w:r>
+      <w:proofErr w:type="spellStart"/>
+      <w:r>
+        <w:rPr>
+          <w:szCs w:val="24"/>
+        </w:rPr>
+        <w:t>asd</w:t>
+      </w:r>
+      <w:proofErr w:type="spellEnd"/>
+      <w:r>
+        <w:rPr>
+          <w:szCs w:val="24"/>
+        </w:rPr>
+        <w:t xml:space="preserve"> </w:t>
+      </w:r>
+      <w:proofErr w:type="spellStart"/>
+      <w:r>
+        <w:rPr>
+          <w:szCs w:val="24"/>
+        </w:rPr>
+        <w:t>fasdklfa</w:t>
+      </w:r>
+      <w:proofErr w:type="spellEnd"/>
+      <w:r>
+        <w:rPr>
+          <w:szCs w:val="24"/>
+        </w:rPr>
+        <w:t xml:space="preserve"> </w:t>
+      </w:r>
+      <w:proofErr w:type="spellStart"/>
+      <w:r>
+        <w:rPr>
+          <w:szCs w:val="24"/>
+        </w:rPr>
+        <w:t>sñdasjdñklf</w:t>
+      </w:r>
+      <w:proofErr w:type="spellEnd"/>
+      <w:r>
+        <w:rPr>
+          <w:szCs w:val="24"/>
+        </w:rPr>
+        <w:t xml:space="preserve"> j </w:t>
+      </w:r>
+      <w:proofErr w:type="spellStart"/>
+      <w:r>
+        <w:rPr>
+          <w:szCs w:val="24"/>
+        </w:rPr>
+        <w:t>afkj</w:t>
+      </w:r>
+      <w:proofErr w:type="spellEnd"/>
+      <w:r>
+        <w:rPr>
+          <w:szCs w:val="24"/>
+        </w:rPr>
+        <w:t xml:space="preserve"> </w:t>
+      </w:r>
+      <w:proofErr w:type="spellStart"/>
+      <w:r>
+        <w:rPr>
+          <w:szCs w:val="24"/>
+        </w:rPr>
+        <w:t>ñsdlfkajsdñlfkaj</w:t>
+      </w:r>
+      <w:proofErr w:type="spellEnd"/>
+      <w:r>
+        <w:rPr>
+          <w:szCs w:val="24"/>
+        </w:rPr>
+        <w:t xml:space="preserve"> </w:t>
+      </w:r>
+      <w:proofErr w:type="spellStart"/>
+      <w:r>
+        <w:rPr>
+          <w:szCs w:val="24"/>
+        </w:rPr>
+        <w:t>sdñflkajs</w:t>
+      </w:r>
+      <w:proofErr w:type="spellEnd"/>
+      <w:r>
+        <w:rPr>
+          <w:szCs w:val="24"/>
+        </w:rPr>
+        <w:t xml:space="preserve"> </w:t>
+      </w:r>
+      <w:proofErr w:type="spellStart"/>
+      <w:r>
+        <w:rPr>
+          <w:szCs w:val="24"/>
+        </w:rPr>
+        <w:t>dñlfaksjd</w:t>
+      </w:r>
+      <w:proofErr w:type="spellEnd"/>
+      <w:r>
+        <w:rPr>
+          <w:szCs w:val="24"/>
+        </w:rPr>
+        <w:t xml:space="preserve"> </w:t>
+      </w:r>
+      <w:proofErr w:type="spellStart"/>
+      <w:r>
+        <w:rPr>
+          <w:szCs w:val="24"/>
+        </w:rPr>
+        <w:t>fñlaksdjf</w:t>
+      </w:r>
+      <w:proofErr w:type="spellEnd"/>
+      <w:r>
+        <w:rPr>
+          <w:szCs w:val="24"/>
+        </w:rPr>
+        <w:t xml:space="preserve"> </w:t>
+      </w:r>
+      <w:proofErr w:type="spellStart"/>
+      <w:r>
+        <w:rPr>
+          <w:szCs w:val="24"/>
+        </w:rPr>
+        <w:t>ñalskdañdks</w:t>
+      </w:r>
+      <w:proofErr w:type="spellEnd"/>
+      <w:r>
+        <w:rPr>
+          <w:szCs w:val="24"/>
+        </w:rPr>
+        <w:t xml:space="preserve"> </w:t>
       </w:r>
     </w:p>
     <w:p>
@@ -2345,10 +2529,12 @@
         <w:pStyle w:val="Ttulo3"/>
       </w:pPr>
       <w:bookmarkStart w:id="4" w:name="_Toc508723607"/>
+      <w:proofErr w:type="spellStart"/>
       <w:r>
         <w:t>Alksdfjlas</w:t>
       </w:r>
       <w:bookmarkEnd w:id="4"/>
+      <w:proofErr w:type="spellEnd"/>
     </w:p>
     <w:p>
       <w:pPr>
@@ -2431,6 +2617,21 @@
       <w:bookmarkEnd w:id="8"/>
     </w:p>
     <w:p>
+      <w:r>
+        <w:t xml:space="preserve">Login &amp; </w:t>
+      </w:r>
+      <w:proofErr w:type="spellStart"/>
+      <w:r>
+        <w:t>Register</w:t>
+      </w:r>
+      <w:proofErr w:type="spellEnd"/>
+    </w:p>
+    <w:p>
+      <w:bookmarkStart w:id="9" w:name="_GoBack"/>
+      <w:bookmarkEnd w:id="9"/>
+    </w:p>
+    <w:p/>
+    <w:p>
       <w:pPr>
         <w:pStyle w:val="Ttulo1"/>
         <w:numPr>
@@ -2441,14 +2642,14 @@
           <w:shd w:val="clear" w:color="auto" w:fill="FFFFFF"/>
         </w:rPr>
       </w:pPr>
-      <w:bookmarkStart w:id="9" w:name="_Toc508723612"/>
+      <w:bookmarkStart w:id="10" w:name="_Toc508723612"/>
       <w:r>
         <w:rPr>
           <w:shd w:val="clear" w:color="auto" w:fill="FFFFFF"/>
         </w:rPr>
         <w:t>Conclusiones y propuestas</w:t>
       </w:r>
-      <w:bookmarkEnd w:id="9"/>
+      <w:bookmarkEnd w:id="10"/>
     </w:p>
     <w:p>
       <w:pPr>
@@ -2461,14 +2662,14 @@
           <w:shd w:val="clear" w:color="auto" w:fill="FFFFFF"/>
         </w:rPr>
       </w:pPr>
-      <w:bookmarkStart w:id="10" w:name="_Toc508723613"/>
+      <w:bookmarkStart w:id="11" w:name="_Toc508723613"/>
       <w:r>
         <w:rPr>
           <w:shd w:val="clear" w:color="auto" w:fill="FFFFFF"/>
         </w:rPr>
         <w:t>Bibliografía</w:t>
       </w:r>
-      <w:bookmarkEnd w:id="10"/>
+      <w:bookmarkEnd w:id="11"/>
     </w:p>
     <w:p>
       <w:hyperlink r:id="rId10" w:history="1">
@@ -2511,8 +2712,13 @@
         </w:r>
       </w:hyperlink>
       <w:r>
-        <w:t>: Modulo rxjs</w:t>
+        <w:t xml:space="preserve">: Modulo </w:t>
       </w:r>
+      <w:proofErr w:type="spellStart"/>
+      <w:r>
+        <w:t>rxjs</w:t>
+      </w:r>
+      <w:proofErr w:type="spellEnd"/>
     </w:p>
     <w:p>
       <w:hyperlink r:id="rId13" w:history="1">
@@ -2545,8 +2751,6 @@
       <w:r>
         <w:t>: Http module</w:t>
       </w:r>
-      <w:bookmarkStart w:id="11" w:name="_GoBack"/>
-      <w:bookmarkEnd w:id="11"/>
     </w:p>
     <w:p/>
     <w:p>
@@ -2565,7 +2769,6 @@
         <w:rPr>
           <w:shd w:val="clear" w:color="auto" w:fill="FFFFFF"/>
         </w:rPr>
-        <w:lastRenderedPageBreak/>
         <w:t>Planos</w:t>
       </w:r>
       <w:bookmarkEnd w:id="12"/>
@@ -2851,7 +3054,7 @@
                                     <w:sz w:val="52"/>
                                     <w:szCs w:val="52"/>
                                   </w:rPr>
-                                  <w:t>2</w:t>
+                                  <w:t>4</w:t>
                                 </w:r>
                                 <w:r>
                                   <w:rPr>
@@ -2919,7 +3122,7 @@
                               <w:sz w:val="52"/>
                               <w:szCs w:val="52"/>
                             </w:rPr>
-                            <w:t>2</w:t>
+                            <w:t>4</w:t>
                           </w:r>
                           <w:r>
                             <w:rPr>
@@ -9355,7 +9558,7 @@
 </file>
 
 <file path=customXml/itemProps2.xml><?xml version="1.0" encoding="utf-8"?>
-<ds:datastoreItem xmlns:ds="http://schemas.openxmlformats.org/officeDocument/2006/customXml" ds:itemID="{D7396DD8-8E92-42CB-9B91-9BE04DBA0B62}">
+<ds:datastoreItem xmlns:ds="http://schemas.openxmlformats.org/officeDocument/2006/customXml" ds:itemID="{29B923AA-BCE9-4F6C-B3B5-7CAA3623D01D}">
   <ds:schemaRefs>
     <ds:schemaRef ds:uri="http://schemas.openxmlformats.org/officeDocument/2006/bibliography"/>
   </ds:schemaRefs>

</xml_diff>